<commit_message>
add authors to zenodo template
</commit_message>
<xml_diff>
--- a/helpful_docs/ZenodoMetadataTemplate.docx
+++ b/helpful_docs/ZenodoMetadataTemplate.docx
@@ -128,6 +128,35 @@
           <w:szCs w:val="28"/>
         </w:rPr>
         <w:t>:</w:t>
+      </w:r>
+    </w:p>
+    <w:p>
+      <w:pPr>
+        <w:rPr>
+          <w:b/>
+          <w:bCs/>
+          <w:sz w:val="28"/>
+          <w:szCs w:val="28"/>
+        </w:rPr>
+      </w:pPr>
+    </w:p>
+    <w:p>
+      <w:pPr>
+        <w:rPr>
+          <w:b/>
+          <w:bCs/>
+          <w:sz w:val="28"/>
+          <w:szCs w:val="28"/>
+        </w:rPr>
+      </w:pPr>
+      <w:r>
+        <w:rPr>
+          <w:b/>
+          <w:bCs/>
+          <w:sz w:val="28"/>
+          <w:szCs w:val="28"/>
+        </w:rPr>
+        <w:t>Authors:</w:t>
       </w:r>
     </w:p>
     <w:p>

</xml_diff>